<commit_message>
updated document explaining all this
</commit_message>
<xml_diff>
--- a/CreateServiceFabricEnvironment/3 node type service fabric environment in Azure with an application gateway.docx
+++ b/CreateServiceFabricEnvironment/3 node type service fabric environment in Azure with an application gateway.docx
@@ -76,6 +76,25 @@
     </w:p>
     <w:p>
       <w:r>
+        <w:t>The template originally came from the Azure Portal when creating a new service fabric cluster there is the option of saving it</w:t>
+      </w:r>
+      <w:r>
+        <w:t xml:space="preserve"> as a template</w:t>
+      </w:r>
+      <w:r>
+        <w:t xml:space="preserve">.  It was then customised as the portal wizard does not let you do certain things.  Most of the customisations came from this site: </w:t>
+      </w:r>
+      <w:hyperlink r:id="rId6" w:history="1">
+        <w:r>
+          <w:rPr>
+            <w:rStyle w:val="Hyperlink"/>
+          </w:rPr>
+          <w:t>https://docs.microsoft.com/en-us/azure/service-fabric/service-fabric-patterns-networking</w:t>
+        </w:r>
+      </w:hyperlink>
+    </w:p>
+    <w:p>
+      <w:r>
         <w:t>This is what we will build:</w:t>
       </w:r>
     </w:p>
@@ -87,9 +106,9 @@
         </w:rPr>
         <w:drawing>
           <wp:inline distT="0" distB="0" distL="0" distR="0">
-            <wp:extent cx="5731510" cy="4271682"/>
+            <wp:extent cx="5731510" cy="4251543"/>
             <wp:effectExtent l="19050" t="0" r="2540" b="0"/>
-            <wp:docPr id="7" name="Picture 1" descr="ServiceFabricEnvironment.PNG"/>
+            <wp:docPr id="4" name="Picture 4"/>
             <wp:cNvGraphicFramePr>
               <a:graphicFrameLocks xmlns:a="http://schemas.openxmlformats.org/drawingml/2006/main" noChangeAspect="1"/>
             </wp:cNvGraphicFramePr>
@@ -97,13 +116,13 @@
               <a:graphicData uri="http://schemas.openxmlformats.org/drawingml/2006/picture">
                 <pic:pic xmlns:pic="http://schemas.openxmlformats.org/drawingml/2006/picture">
                   <pic:nvPicPr>
-                    <pic:cNvPr id="0" name="Picture 1" descr="ServiceFabricEnvironment.PNG"/>
+                    <pic:cNvPr id="0" name="Picture 4"/>
                     <pic:cNvPicPr>
                       <a:picLocks noChangeAspect="1" noChangeArrowheads="1"/>
                     </pic:cNvPicPr>
                   </pic:nvPicPr>
                   <pic:blipFill>
-                    <a:blip r:embed="rId6" cstate="print"/>
+                    <a:blip r:embed="rId7" cstate="print"/>
                     <a:srcRect/>
                     <a:stretch>
                       <a:fillRect/>
@@ -112,7 +131,7 @@
                   <pic:spPr bwMode="auto">
                     <a:xfrm>
                       <a:off x="0" y="0"/>
-                      <a:ext cx="5731510" cy="4271682"/>
+                      <a:ext cx="5731510" cy="4251543"/>
                     </a:xfrm>
                     <a:prstGeom prst="rect">
                       <a:avLst/>
@@ -169,6 +188,7 @@
     </w:p>
     <w:p>
       <w:r>
+        <w:lastRenderedPageBreak/>
         <w:t xml:space="preserve">The Azure service fabric services will run on the Management / Primary node type.  </w:t>
       </w:r>
     </w:p>
@@ -193,8 +213,22 @@
         </w:numPr>
       </w:pPr>
       <w:r>
-        <w:lastRenderedPageBreak/>
         <w:t>It can also host services which need to connect out to a third party which have IP security on their firewall.  The third party then only needs to add this IP number to their firewall.</w:t>
+      </w:r>
+      <w:r>
+        <w:t xml:space="preserve">  </w:t>
+      </w:r>
+    </w:p>
+    <w:p>
+      <w:pPr>
+        <w:pStyle w:val="ListParagraph"/>
+        <w:numPr>
+          <w:ilvl w:val="0"/>
+          <w:numId w:val="5"/>
+        </w:numPr>
+      </w:pPr>
+      <w:r>
+        <w:t>We can also use this to securely access an Azure SQL database that has IP restricted access.</w:t>
       </w:r>
     </w:p>
     <w:p/>
@@ -406,7 +440,7 @@
       </w:r>
     </w:p>
     <w:p>
-      <w:hyperlink r:id="rId7" w:anchor="add-certificates-to-key-vault" w:history="1">
+      <w:hyperlink r:id="rId8" w:anchor="add-certificates-to-key-vault" w:history="1">
         <w:r>
           <w:rPr>
             <w:rStyle w:val="Hyperlink"/>
@@ -416,7 +450,7 @@
       </w:hyperlink>
     </w:p>
     <w:p>
-      <w:hyperlink r:id="rId8" w:history="1">
+      <w:hyperlink r:id="rId9" w:history="1">
         <w:r>
           <w:rPr>
             <w:rStyle w:val="Hyperlink"/>
@@ -570,7 +604,6 @@
         <w:ind w:left="1440"/>
       </w:pPr>
       <w:r>
-        <w:lastRenderedPageBreak/>
         <w:t>Note: By default the script creates the minimum number of VM’s all at Standard A0 size.  If this is a non-development environment you will want to change the VM size to be:</w:t>
       </w:r>
       <w:r>
@@ -1312,7 +1345,6 @@
         </w:rPr>
       </w:pPr>
       <w:r>
-        <w:lastRenderedPageBreak/>
         <w:t xml:space="preserve">If </w:t>
       </w:r>
       <w:r>
@@ -1361,7 +1393,7 @@
                     </pic:cNvPicPr>
                   </pic:nvPicPr>
                   <pic:blipFill>
-                    <a:blip r:embed="rId9" cstate="print"/>
+                    <a:blip r:embed="rId10" cstate="print"/>
                     <a:srcRect/>
                     <a:stretch>
                       <a:fillRect/>
@@ -1464,7 +1496,7 @@
                     </pic:cNvPicPr>
                   </pic:nvPicPr>
                   <pic:blipFill>
-                    <a:blip r:embed="rId10" cstate="print"/>
+                    <a:blip r:embed="rId11" cstate="print"/>
                     <a:srcRect/>
                     <a:stretch>
                       <a:fillRect/>
@@ -1500,6 +1532,7 @@
     </w:p>
     <w:p>
       <w:r>
+        <w:lastRenderedPageBreak/>
         <w:t>Once the deploy</w:t>
       </w:r>
       <w:r>
@@ -1585,7 +1618,6 @@
     </w:p>
     <w:p>
       <w:r>
-        <w:lastRenderedPageBreak/>
         <w:t>Go to Azure Active Directory</w:t>
       </w:r>
       <w:r>
@@ -1638,7 +1670,7 @@
                     </pic:cNvPicPr>
                   </pic:nvPicPr>
                   <pic:blipFill>
-                    <a:blip r:embed="rId11" cstate="print"/>
+                    <a:blip r:embed="rId12" cstate="print"/>
                     <a:srcRect/>
                     <a:stretch>
                       <a:fillRect/>
@@ -1711,7 +1743,7 @@
                     </pic:cNvPicPr>
                   </pic:nvPicPr>
                   <pic:blipFill>
-                    <a:blip r:embed="rId12" cstate="print"/>
+                    <a:blip r:embed="rId13" cstate="print"/>
                     <a:srcRect/>
                     <a:stretch>
                       <a:fillRect/>

</xml_diff>

<commit_message>
updated document to explain all this
</commit_message>
<xml_diff>
--- a/CreateServiceFabricEnvironment/3 node type service fabric environment in Azure with an application gateway.docx
+++ b/CreateServiceFabricEnvironment/3 node type service fabric environment in Azure with an application gateway.docx
@@ -106,9 +106,9 @@
         </w:rPr>
         <w:drawing>
           <wp:inline distT="0" distB="0" distL="0" distR="0">
-            <wp:extent cx="5731510" cy="4251543"/>
+            <wp:extent cx="5731510" cy="4286227"/>
             <wp:effectExtent l="19050" t="0" r="2540" b="0"/>
-            <wp:docPr id="4" name="Picture 4"/>
+            <wp:docPr id="1" name="Picture 1"/>
             <wp:cNvGraphicFramePr>
               <a:graphicFrameLocks xmlns:a="http://schemas.openxmlformats.org/drawingml/2006/main" noChangeAspect="1"/>
             </wp:cNvGraphicFramePr>
@@ -116,7 +116,7 @@
               <a:graphicData uri="http://schemas.openxmlformats.org/drawingml/2006/picture">
                 <pic:pic xmlns:pic="http://schemas.openxmlformats.org/drawingml/2006/picture">
                   <pic:nvPicPr>
-                    <pic:cNvPr id="0" name="Picture 4"/>
+                    <pic:cNvPr id="0" name="Picture 1"/>
                     <pic:cNvPicPr>
                       <a:picLocks noChangeAspect="1" noChangeArrowheads="1"/>
                     </pic:cNvPicPr>
@@ -131,7 +131,7 @@
                   <pic:spPr bwMode="auto">
                     <a:xfrm>
                       <a:off x="0" y="0"/>
-                      <a:ext cx="5731510" cy="4251543"/>
+                      <a:ext cx="5731510" cy="4286227"/>
                     </a:xfrm>
                     <a:prstGeom prst="rect">
                       <a:avLst/>

</xml_diff>